<commit_message>
New documents and small changes
</commit_message>
<xml_diff>
--- a/CMT118 Malware Analysis and Vulnerability Assessment/Module Notes.docx
+++ b/CMT118 Malware Analysis and Vulnerability Assessment/Module Notes.docx
@@ -203,25 +203,7 @@
           <w:sz w:val="21"/>
           <w:szCs w:val="21"/>
         </w:rPr>
-        <w:t xml:space="preserve">be to determine exactly what a </w:t>
-      </w:r>
-      <w:proofErr w:type="gramStart"/>
-      <w:r>
-        <w:rPr>
-          <w:rFonts w:cstheme="minorHAnsi"/>
-          <w:sz w:val="21"/>
-          <w:szCs w:val="21"/>
-        </w:rPr>
-        <w:t>particular suspect</w:t>
-      </w:r>
-      <w:proofErr w:type="gramEnd"/>
-      <w:r>
-        <w:rPr>
-          <w:rFonts w:cstheme="minorHAnsi"/>
-          <w:sz w:val="21"/>
-          <w:szCs w:val="21"/>
-        </w:rPr>
-        <w:t xml:space="preserve"> binary can do, how to</w:t>
+        <w:t>be to determine exactly what a particular suspect binary can do, how to</w:t>
       </w:r>
       <w:r>
         <w:rPr>
@@ -1227,6 +1209,14 @@
         <w:autoSpaceDN w:val="0"/>
         <w:adjustRightInd w:val="0"/>
         <w:spacing w:after="0" w:line="240" w:lineRule="auto"/>
+      </w:pPr>
+    </w:p>
+    <w:p>
+      <w:pPr>
+        <w:autoSpaceDE w:val="0"/>
+        <w:autoSpaceDN w:val="0"/>
+        <w:adjustRightInd w:val="0"/>
+        <w:spacing w:after="0" w:line="240" w:lineRule="auto"/>
         <w:rPr>
           <w:b/>
           <w:bCs/>
@@ -1241,6 +1231,7 @@
           <w:i/>
           <w:iCs/>
         </w:rPr>
+        <w:lastRenderedPageBreak/>
         <w:t>Basic Static Analysis</w:t>
       </w:r>
     </w:p>
@@ -2479,43 +2470,31 @@
           <w:iCs/>
         </w:rPr>
       </w:pPr>
-    </w:p>
-    <w:p>
-      <w:pPr>
-        <w:autoSpaceDE w:val="0"/>
-        <w:autoSpaceDN w:val="0"/>
-        <w:adjustRightInd w:val="0"/>
-        <w:spacing w:after="0" w:line="240" w:lineRule="auto"/>
+      <w:bookmarkStart w:id="0" w:name="_GoBack"/>
+      <w:bookmarkEnd w:id="0"/>
+      <w:r>
         <w:rPr>
           <w:b/>
           <w:bCs/>
           <w:i/>
           <w:iCs/>
         </w:rPr>
-      </w:pPr>
-      <w:r>
+        <w:lastRenderedPageBreak/>
+        <w:t>Basic Dynamic Analysis</w:t>
+      </w:r>
+    </w:p>
+    <w:p>
+      <w:pPr>
+        <w:autoSpaceDE w:val="0"/>
+        <w:autoSpaceDN w:val="0"/>
+        <w:adjustRightInd w:val="0"/>
+        <w:spacing w:after="0" w:line="240" w:lineRule="auto"/>
         <w:rPr>
           <w:b/>
           <w:bCs/>
           <w:i/>
           <w:iCs/>
         </w:rPr>
-        <w:lastRenderedPageBreak/>
-        <w:t>Basic Dynamic Analysis</w:t>
-      </w:r>
-    </w:p>
-    <w:p>
-      <w:pPr>
-        <w:autoSpaceDE w:val="0"/>
-        <w:autoSpaceDN w:val="0"/>
-        <w:adjustRightInd w:val="0"/>
-        <w:spacing w:after="0" w:line="240" w:lineRule="auto"/>
-        <w:rPr>
-          <w:b/>
-          <w:bCs/>
-          <w:i/>
-          <w:iCs/>
-        </w:rPr>
       </w:pPr>
     </w:p>
     <w:p>
@@ -4538,15 +4517,7 @@
         <w:t>software</w:t>
       </w:r>
       <w:r>
-        <w:t xml:space="preserve">,” </w:t>
-      </w:r>
-      <w:proofErr w:type="gramStart"/>
-      <w:r>
-        <w:t>when in reality, the</w:t>
-      </w:r>
-      <w:proofErr w:type="gramEnd"/>
-      <w:r>
-        <w:t xml:space="preserve"> </w:t>
+        <w:t xml:space="preserve">,” when in reality, the </w:t>
       </w:r>
       <w:r>
         <w:rPr>
@@ -6518,16 +6489,7 @@
     </w:p>
     <w:p>
       <w:r>
-        <w:t>The GUI-based WinMD5 calculator, shown in Figure 1-1, can calculate</w:t>
-      </w:r>
-      <w:r>
-        <w:t xml:space="preserve"> </w:t>
-      </w:r>
-      <w:r>
-        <w:t>and display hashes for several files at a time</w:t>
-      </w:r>
-      <w:r>
-        <w:t>:</w:t>
+        <w:t>The GUI-based WinMD5 calculator, shown in Figure 1-1, can calculate and display hashes for several files at a time:</w:t>
       </w:r>
     </w:p>
     <w:p>
@@ -6577,13 +6539,7 @@
     </w:p>
     <w:p>
       <w:r>
-        <w:t>Once you have a unique hash for a piece of malware, you can use it as</w:t>
-      </w:r>
-      <w:r>
-        <w:t xml:space="preserve"> </w:t>
-      </w:r>
-      <w:r>
-        <w:t>follows:</w:t>
+        <w:t>Once you have a unique hash for a piece of malware, you can use it as follows:</w:t>
       </w:r>
     </w:p>
     <w:p>
@@ -6897,19 +6853,7 @@
     </w:p>
     <w:p>
       <w:r>
-        <w:t>Searching through the strings can be a simple way to get hints about</w:t>
-      </w:r>
-      <w:r>
-        <w:t xml:space="preserve"> </w:t>
-      </w:r>
-      <w:r>
-        <w:t>the functionality of a program. For example, if the program accesses a URL,</w:t>
-      </w:r>
-      <w:r>
-        <w:t xml:space="preserve"> </w:t>
-      </w:r>
-      <w:r>
-        <w:t xml:space="preserve">then you will see the URL accessed </w:t>
+        <w:t xml:space="preserve">Searching through the strings can be a simple way to get hints about the functionality of a program. For example, if the program accesses a URL, then you will see the URL accessed </w:t>
       </w:r>
       <w:r>
         <w:rPr>
@@ -6939,19 +6883,7 @@
         <w:t>program</w:t>
       </w:r>
       <w:r>
-        <w:t>. You can</w:t>
-      </w:r>
-      <w:r>
-        <w:t xml:space="preserve"> </w:t>
-      </w:r>
-      <w:r>
-        <w:t>use the Strings program (http://bit.ly/ic4plL), to search an executable for</w:t>
-      </w:r>
-      <w:r>
-        <w:t xml:space="preserve"> </w:t>
-      </w:r>
-      <w:r>
-        <w:t xml:space="preserve">strings, which are </w:t>
+        <w:t xml:space="preserve">. You can use the Strings program (http://bit.ly/ic4plL), to search an executable for strings, which are </w:t>
       </w:r>
       <w:r>
         <w:rPr>
@@ -7383,10 +7315,7 @@
     </w:p>
     <w:p>
       <w:r>
-        <w:t>When Strings searches an executable for ASCII and Unicode strings, it</w:t>
-      </w:r>
-      <w:r>
-        <w:t xml:space="preserve"> </w:t>
+        <w:t xml:space="preserve">When Strings searches an executable for ASCII and Unicode strings, it </w:t>
       </w:r>
       <w:r>
         <w:rPr>
@@ -7513,21 +7442,7 @@
           <w:i/>
           <w:iCs/>
         </w:rPr>
-        <w:t>though this also means that it may identify bytes</w:t>
-      </w:r>
-      <w:r>
-        <w:rPr>
-          <w:i/>
-          <w:iCs/>
-        </w:rPr>
-        <w:t xml:space="preserve"> </w:t>
-      </w:r>
-      <w:r>
-        <w:rPr>
-          <w:i/>
-          <w:iCs/>
-        </w:rPr>
-        <w:t>of characters as strings when they are not</w:t>
+        <w:t>though this also means that it may identify bytes of characters as strings when they are not</w:t>
       </w:r>
       <w:r>
         <w:t xml:space="preserve">). Strings searches for a </w:t>
@@ -7645,10 +7560,7 @@
         <w:t>not</w:t>
       </w:r>
       <w:r>
-        <w:t xml:space="preserve"> actual</w:t>
-      </w:r>
-      <w:r>
-        <w:t xml:space="preserve"> </w:t>
+        <w:t xml:space="preserve"> actual </w:t>
       </w:r>
       <w:r>
         <w:rPr>
@@ -7688,10 +7600,7 @@
         <w:t>0x33</w:t>
       </w:r>
       <w:r>
-        <w:t>,</w:t>
-      </w:r>
-      <w:r>
-        <w:t xml:space="preserve"> </w:t>
+        <w:t xml:space="preserve">, </w:t>
       </w:r>
       <w:r>
         <w:rPr>
@@ -7741,10 +7650,7 @@
         <w:t>not</w:t>
       </w:r>
       <w:r>
-        <w:t xml:space="preserve"> actually</w:t>
-      </w:r>
-      <w:r>
-        <w:t xml:space="preserve"> </w:t>
+        <w:t xml:space="preserve"> actually </w:t>
       </w:r>
       <w:r>
         <w:rPr>
@@ -7804,10 +7710,7 @@
         <w:t>instructions</w:t>
       </w:r>
       <w:r>
-        <w:t>, or</w:t>
-      </w:r>
-      <w:r>
-        <w:t xml:space="preserve"> </w:t>
+        <w:t xml:space="preserve">, or </w:t>
       </w:r>
       <w:r>
         <w:rPr>
@@ -7867,10 +7770,7 @@
         <w:t>filter</w:t>
       </w:r>
       <w:r>
-        <w:t xml:space="preserve"> out the</w:t>
-      </w:r>
-      <w:r>
-        <w:t xml:space="preserve"> </w:t>
+        <w:t xml:space="preserve"> out the </w:t>
       </w:r>
       <w:r>
         <w:rPr>
@@ -7895,19 +7795,7 @@
     </w:p>
     <w:p>
       <w:r>
-        <w:t>Fortunately, most invalid strings are obvious, because they do not represent</w:t>
-      </w:r>
-      <w:r>
-        <w:t xml:space="preserve"> </w:t>
-      </w:r>
-      <w:r>
-        <w:t>legitimate text. For example, the following excerpt shows the result of</w:t>
-      </w:r>
-      <w:r>
-        <w:t xml:space="preserve"> </w:t>
-      </w:r>
-      <w:r>
-        <w:t xml:space="preserve">running Strings against the file </w:t>
+        <w:t xml:space="preserve">Fortunately, most invalid strings are obvious, because they do not represent legitimate text. For example, the following excerpt shows the result of running Strings against the file </w:t>
       </w:r>
       <w:r>
         <w:rPr>
@@ -7967,10 +7855,7 @@
     </w:p>
     <w:p>
       <w:r>
-        <w:t>In this example, the bold strings can be ignored. Typically, if a string i</w:t>
-      </w:r>
-      <w:r>
-        <w:t xml:space="preserve">s </w:t>
+        <w:t xml:space="preserve">In this example, the bold strings can be ignored. Typically, if a string is </w:t>
       </w:r>
       <w:r>
         <w:rPr>
@@ -8017,7 +7902,6 @@
       <w:r>
         <w:t xml:space="preserve">On the other hand, the strings </w:t>
       </w:r>
-      <w:proofErr w:type="spellStart"/>
       <w:r>
         <w:rPr>
           <w:b/>
@@ -8027,17 +7911,9 @@
         </w:rPr>
         <w:t>GetLayout</w:t>
       </w:r>
-      <w:proofErr w:type="spellEnd"/>
-      <w:r>
-        <w:t xml:space="preserve"> at </w:t>
-      </w:r>
-      <w:r>
-        <w:t>1</w:t>
-      </w:r>
-      <w:r>
-        <w:t xml:space="preserve"> and </w:t>
-      </w:r>
-      <w:proofErr w:type="spellStart"/>
+      <w:r>
+        <w:t xml:space="preserve"> at 1 and </w:t>
+      </w:r>
       <w:r>
         <w:rPr>
           <w:b/>
@@ -8047,15 +7923,8 @@
         </w:rPr>
         <w:t>SetLayout</w:t>
       </w:r>
-      <w:proofErr w:type="spellEnd"/>
-      <w:r>
-        <w:t xml:space="preserve"> at </w:t>
-      </w:r>
-      <w:r>
-        <w:t>2</w:t>
-      </w:r>
-      <w:r>
-        <w:t xml:space="preserve"> are </w:t>
+      <w:r>
+        <w:t xml:space="preserve"> at 2 are </w:t>
       </w:r>
       <w:r>
         <w:rPr>
@@ -8075,13 +7944,7 @@
         <w:t>functions</w:t>
       </w:r>
       <w:r>
-        <w:t xml:space="preserve"> used by the Windows graphics library. We can easily identify</w:t>
-      </w:r>
-      <w:r>
-        <w:t xml:space="preserve"> </w:t>
-      </w:r>
-      <w:r>
-        <w:t xml:space="preserve">these as </w:t>
+        <w:t xml:space="preserve"> used by the Windows graphics library. We can easily identify these as </w:t>
       </w:r>
       <w:r>
         <w:rPr>
@@ -8141,10 +8004,7 @@
         <w:t>begin</w:t>
       </w:r>
       <w:r>
-        <w:t xml:space="preserve"> </w:t>
-      </w:r>
-      <w:r>
-        <w:t xml:space="preserve">with a </w:t>
+        <w:t xml:space="preserve"> with a </w:t>
       </w:r>
       <w:r>
         <w:rPr>
@@ -8197,13 +8057,7 @@
         <w:t>GDI32.DLL</w:t>
       </w:r>
       <w:r>
-        <w:t xml:space="preserve"> at </w:t>
-      </w:r>
-      <w:r>
-        <w:t>3</w:t>
-      </w:r>
-      <w:r>
-        <w:t xml:space="preserve"> is </w:t>
+        <w:t xml:space="preserve"> at 3 is </w:t>
       </w:r>
       <w:r>
         <w:rPr>
@@ -8240,14 +8094,7 @@
           <w:b/>
           <w:bCs/>
         </w:rPr>
-        <w:t>d</w:t>
-      </w:r>
-      <w:r>
-        <w:rPr>
-          <w:b/>
-          <w:bCs/>
-        </w:rPr>
-        <w:t>ynamic</w:t>
+        <w:t>dynamic</w:t>
       </w:r>
       <w:r>
         <w:t xml:space="preserve"> </w:t>
@@ -8307,78 +8154,293 @@
           <w:i/>
           <w:iCs/>
         </w:rPr>
-        <w:t>DLL files contain executable</w:t>
+        <w:t>DLL files contain executable code that is shared among multiple  applications</w:t>
+      </w:r>
+      <w:r>
+        <w:t>.)</w:t>
+      </w:r>
+    </w:p>
+    <w:p>
+      <w:r>
+        <w:t xml:space="preserve">As you might imagine, the number </w:t>
+      </w:r>
+      <w:r>
+        <w:rPr>
+          <w:b/>
+          <w:bCs/>
+        </w:rPr>
+        <w:t xml:space="preserve">99.124.22.1 </w:t>
+      </w:r>
+      <w:r>
+        <w:t xml:space="preserve">at 4 is an </w:t>
+      </w:r>
+      <w:r>
+        <w:rPr>
+          <w:b/>
+          <w:bCs/>
+        </w:rPr>
+        <w:t>IP</w:t>
+      </w:r>
+      <w:r>
+        <w:t xml:space="preserve"> address—most likely one that the </w:t>
+      </w:r>
+      <w:r>
+        <w:rPr>
+          <w:b/>
+          <w:bCs/>
+        </w:rPr>
+        <w:t>malware</w:t>
+      </w:r>
+      <w:r>
+        <w:t xml:space="preserve"> will use in some fashion.</w:t>
+      </w:r>
+    </w:p>
+    <w:p>
+      <w:r>
+        <w:t xml:space="preserve">Finally, at 5, </w:t>
+      </w:r>
+      <w:r>
+        <w:t>“</w:t>
       </w:r>
       <w:r>
         <w:rPr>
           <w:i/>
           <w:iCs/>
         </w:rPr>
-        <w:t xml:space="preserve"> </w:t>
+        <w:t xml:space="preserve">Mail system DLL is </w:t>
       </w:r>
       <w:r>
         <w:rPr>
           <w:i/>
           <w:iCs/>
         </w:rPr>
-        <w:t xml:space="preserve">code that is shared among </w:t>
-      </w:r>
-      <w:proofErr w:type="gramStart"/>
+        <w:t>invalid.! Send</w:t>
+      </w:r>
       <w:r>
         <w:rPr>
           <w:i/>
           <w:iCs/>
         </w:rPr>
-        <w:t xml:space="preserve">multiple </w:t>
+        <w:t xml:space="preserve"> Mail failed to send message</w:t>
+      </w:r>
+      <w:r>
+        <w:t>.</w:t>
+      </w:r>
+      <w:r>
+        <w:t>”</w:t>
+      </w:r>
+      <w:r>
+        <w:t xml:space="preserve"> is an </w:t>
+      </w:r>
+      <w:r>
+        <w:rPr>
+          <w:b/>
+          <w:bCs/>
+        </w:rPr>
+        <w:t>error</w:t>
+      </w:r>
+      <w:r>
+        <w:t xml:space="preserve"> </w:t>
+      </w:r>
+      <w:r>
+        <w:rPr>
+          <w:b/>
+          <w:bCs/>
+        </w:rPr>
+        <w:t>message</w:t>
+      </w:r>
+      <w:r>
+        <w:t xml:space="preserve">. Often, the most useful information obtained by running Strings is found in error messages. This particular message </w:t>
+      </w:r>
+      <w:r>
+        <w:rPr>
+          <w:b/>
+          <w:bCs/>
+        </w:rPr>
+        <w:t>reveals</w:t>
+      </w:r>
+      <w:r>
+        <w:t xml:space="preserve"> </w:t>
+      </w:r>
+      <w:r>
+        <w:rPr>
+          <w:b/>
+          <w:bCs/>
+        </w:rPr>
+        <w:t>two</w:t>
+      </w:r>
+      <w:r>
+        <w:t xml:space="preserve"> </w:t>
+      </w:r>
+      <w:r>
+        <w:rPr>
+          <w:b/>
+          <w:bCs/>
+        </w:rPr>
+        <w:t>things</w:t>
+      </w:r>
+      <w:r>
+        <w:t xml:space="preserve">: The </w:t>
+      </w:r>
+      <w:r>
+        <w:rPr>
+          <w:b/>
+          <w:bCs/>
+        </w:rPr>
+        <w:t>subject</w:t>
+      </w:r>
+      <w:r>
+        <w:t xml:space="preserve"> </w:t>
+      </w:r>
+      <w:r>
+        <w:rPr>
+          <w:b/>
+          <w:bCs/>
+        </w:rPr>
+        <w:t>malware</w:t>
+      </w:r>
+      <w:r>
+        <w:t xml:space="preserve"> </w:t>
+      </w:r>
+      <w:r>
+        <w:rPr>
+          <w:b/>
+          <w:bCs/>
+        </w:rPr>
+        <w:t>sends</w:t>
+      </w:r>
+      <w:r>
+        <w:t xml:space="preserve"> </w:t>
+      </w:r>
+      <w:r>
+        <w:rPr>
+          <w:b/>
+          <w:bCs/>
+        </w:rPr>
+        <w:t>messages</w:t>
+      </w:r>
+      <w:r>
+        <w:t xml:space="preserve"> (</w:t>
       </w:r>
       <w:r>
         <w:rPr>
           <w:i/>
           <w:iCs/>
         </w:rPr>
-        <w:t xml:space="preserve"> a</w:t>
+        <w:t>probably through email),</w:t>
+      </w:r>
+      <w:r>
+        <w:t xml:space="preserve"> and it </w:t>
+      </w:r>
+      <w:r>
+        <w:rPr>
+          <w:b/>
+          <w:bCs/>
+        </w:rPr>
+        <w:t>depends</w:t>
+      </w:r>
+      <w:r>
+        <w:t xml:space="preserve"> on a </w:t>
+      </w:r>
+      <w:r>
+        <w:rPr>
+          <w:b/>
+          <w:bCs/>
+        </w:rPr>
+        <w:t>mail</w:t>
+      </w:r>
+      <w:r>
+        <w:t xml:space="preserve"> </w:t>
+      </w:r>
+      <w:r>
+        <w:rPr>
+          <w:b/>
+          <w:bCs/>
+        </w:rPr>
+        <w:t>system</w:t>
+      </w:r>
+      <w:r>
+        <w:t xml:space="preserve"> </w:t>
+      </w:r>
+      <w:r>
+        <w:rPr>
+          <w:b/>
+          <w:bCs/>
+        </w:rPr>
+        <w:t>DLL</w:t>
+      </w:r>
+      <w:r>
+        <w:t xml:space="preserve">. This information suggests that we might want to check email </w:t>
+      </w:r>
+      <w:r>
+        <w:rPr>
+          <w:b/>
+          <w:bCs/>
+        </w:rPr>
+        <w:t>logs</w:t>
+      </w:r>
+      <w:r>
+        <w:t xml:space="preserve"> for </w:t>
+      </w:r>
+      <w:r>
+        <w:rPr>
+          <w:b/>
+          <w:bCs/>
+        </w:rPr>
+        <w:t>suspicious</w:t>
+      </w:r>
+      <w:r>
+        <w:t xml:space="preserve"> </w:t>
+      </w:r>
+      <w:r>
+        <w:rPr>
+          <w:b/>
+          <w:bCs/>
+        </w:rPr>
+        <w:t>traffic</w:t>
+      </w:r>
+      <w:r>
+        <w:t xml:space="preserve">, and that </w:t>
+      </w:r>
+      <w:r>
+        <w:rPr>
+          <w:b/>
+          <w:bCs/>
+        </w:rPr>
+        <w:t>another</w:t>
+      </w:r>
+      <w:r>
+        <w:t xml:space="preserve"> </w:t>
+      </w:r>
+      <w:r>
+        <w:rPr>
+          <w:b/>
+          <w:bCs/>
+        </w:rPr>
+        <w:t>DLL</w:t>
+      </w:r>
+      <w:r>
+        <w:t xml:space="preserve"> (</w:t>
       </w:r>
       <w:r>
         <w:rPr>
           <w:i/>
           <w:iCs/>
         </w:rPr>
-        <w:t>pplications</w:t>
-      </w:r>
-      <w:proofErr w:type="gramEnd"/>
-      <w:r>
-        <w:t>.)</w:t>
-      </w:r>
-    </w:p>
-    <w:p>
-      <w:r>
-        <w:t xml:space="preserve">As you might imagine, the number </w:t>
-      </w:r>
-      <w:r>
-        <w:rPr>
-          <w:b/>
-          <w:bCs/>
-        </w:rPr>
-        <w:t xml:space="preserve">99.124.22.1 </w:t>
-      </w:r>
-      <w:r>
-        <w:t xml:space="preserve">at </w:t>
-      </w:r>
-      <w:r>
-        <w:t>4</w:t>
-      </w:r>
-      <w:r>
-        <w:t xml:space="preserve"> is an </w:t>
-      </w:r>
-      <w:r>
-        <w:rPr>
-          <w:b/>
-          <w:bCs/>
-        </w:rPr>
-        <w:t>IP</w:t>
-      </w:r>
-      <w:r>
-        <w:t xml:space="preserve"> address—most likely one that the </w:t>
+        <w:t>Mail system DLL</w:t>
+      </w:r>
+      <w:r>
+        <w:t xml:space="preserve">) might be </w:t>
+      </w:r>
+      <w:r>
+        <w:rPr>
+          <w:b/>
+          <w:bCs/>
+        </w:rPr>
+        <w:t>associated</w:t>
+      </w:r>
+      <w:r>
+        <w:t xml:space="preserve"> with this particular </w:t>
       </w:r>
       <w:r>
         <w:rPr>
@@ -8388,337 +8450,13 @@
         <w:t>malware</w:t>
       </w:r>
       <w:r>
-        <w:t xml:space="preserve"> will use in some fashion.</w:t>
-      </w:r>
-    </w:p>
-    <w:p>
-      <w:r>
-        <w:t xml:space="preserve">Finally, at </w:t>
-      </w:r>
-      <w:r>
-        <w:t>5</w:t>
-      </w:r>
-      <w:r>
-        <w:t xml:space="preserve">, </w:t>
-      </w:r>
-      <w:r>
-        <w:t>“</w:t>
-      </w:r>
-      <w:r>
-        <w:rPr>
-          <w:i/>
-          <w:iCs/>
-        </w:rPr>
-        <w:t xml:space="preserve">Mail system DLL is </w:t>
-      </w:r>
-      <w:r>
-        <w:rPr>
-          <w:i/>
-          <w:iCs/>
-        </w:rPr>
-        <w:t>invalid.! Send</w:t>
-      </w:r>
-      <w:r>
-        <w:rPr>
-          <w:i/>
-          <w:iCs/>
-        </w:rPr>
-        <w:t xml:space="preserve"> Mail failed to send message</w:t>
-      </w:r>
-      <w:r>
-        <w:t>.</w:t>
-      </w:r>
-      <w:r>
-        <w:t>”</w:t>
-      </w:r>
-      <w:r>
-        <w:t xml:space="preserve"> </w:t>
-      </w:r>
-      <w:r>
-        <w:t xml:space="preserve">is an </w:t>
-      </w:r>
-      <w:r>
-        <w:rPr>
-          <w:b/>
-          <w:bCs/>
-        </w:rPr>
-        <w:t>error</w:t>
-      </w:r>
-      <w:r>
-        <w:t xml:space="preserve"> </w:t>
-      </w:r>
-      <w:r>
-        <w:rPr>
-          <w:b/>
-          <w:bCs/>
-        </w:rPr>
-        <w:t>message</w:t>
-      </w:r>
-      <w:r>
-        <w:t>. Often, the most useful information obtained by running</w:t>
-      </w:r>
-      <w:r>
-        <w:t xml:space="preserve"> </w:t>
-      </w:r>
-      <w:r>
-        <w:t xml:space="preserve">Strings is found in error messages. This </w:t>
-      </w:r>
-      <w:proofErr w:type="gramStart"/>
-      <w:r>
-        <w:t>particular message</w:t>
-      </w:r>
-      <w:proofErr w:type="gramEnd"/>
-      <w:r>
-        <w:t xml:space="preserve"> </w:t>
-      </w:r>
-      <w:r>
-        <w:rPr>
-          <w:b/>
-          <w:bCs/>
-        </w:rPr>
-        <w:t>reveals</w:t>
-      </w:r>
-      <w:r>
-        <w:t xml:space="preserve"> </w:t>
-      </w:r>
-      <w:r>
-        <w:rPr>
-          <w:b/>
-          <w:bCs/>
-        </w:rPr>
-        <w:t>two</w:t>
-      </w:r>
-      <w:r>
-        <w:t xml:space="preserve"> </w:t>
-      </w:r>
-      <w:r>
-        <w:rPr>
-          <w:b/>
-          <w:bCs/>
-        </w:rPr>
-        <w:t>things</w:t>
-      </w:r>
-      <w:r>
-        <w:t xml:space="preserve">: The </w:t>
-      </w:r>
-      <w:r>
-        <w:rPr>
-          <w:b/>
-          <w:bCs/>
-        </w:rPr>
-        <w:t>subject</w:t>
-      </w:r>
-      <w:r>
-        <w:t xml:space="preserve"> </w:t>
-      </w:r>
-      <w:r>
-        <w:rPr>
-          <w:b/>
-          <w:bCs/>
-        </w:rPr>
-        <w:t>malware</w:t>
-      </w:r>
-      <w:r>
-        <w:t xml:space="preserve"> </w:t>
-      </w:r>
-      <w:r>
-        <w:rPr>
-          <w:b/>
-          <w:bCs/>
-        </w:rPr>
-        <w:t>sends</w:t>
-      </w:r>
-      <w:r>
-        <w:t xml:space="preserve"> </w:t>
-      </w:r>
-      <w:r>
-        <w:rPr>
-          <w:b/>
-          <w:bCs/>
-        </w:rPr>
-        <w:t>messages</w:t>
-      </w:r>
-      <w:r>
-        <w:t xml:space="preserve"> (</w:t>
-      </w:r>
-      <w:r>
-        <w:rPr>
-          <w:i/>
-          <w:iCs/>
-        </w:rPr>
-        <w:t>probably through email),</w:t>
-      </w:r>
-      <w:r>
-        <w:t xml:space="preserve"> and it</w:t>
-      </w:r>
-      <w:r>
-        <w:t xml:space="preserve"> </w:t>
-      </w:r>
-      <w:r>
-        <w:rPr>
-          <w:b/>
-          <w:bCs/>
-        </w:rPr>
-        <w:t>depends</w:t>
-      </w:r>
-      <w:r>
-        <w:t xml:space="preserve"> on a </w:t>
-      </w:r>
-      <w:r>
-        <w:rPr>
-          <w:b/>
-          <w:bCs/>
-        </w:rPr>
-        <w:t>mail</w:t>
-      </w:r>
-      <w:r>
-        <w:t xml:space="preserve"> </w:t>
-      </w:r>
-      <w:r>
-        <w:rPr>
-          <w:b/>
-          <w:bCs/>
-        </w:rPr>
-        <w:t>system</w:t>
-      </w:r>
-      <w:r>
-        <w:t xml:space="preserve"> </w:t>
-      </w:r>
-      <w:r>
-        <w:rPr>
-          <w:b/>
-          <w:bCs/>
-        </w:rPr>
-        <w:t>DLL</w:t>
-      </w:r>
-      <w:r>
-        <w:t>. This information suggests that we might want</w:t>
-      </w:r>
-      <w:r>
-        <w:t xml:space="preserve"> </w:t>
-      </w:r>
-      <w:r>
-        <w:t xml:space="preserve">to check email </w:t>
-      </w:r>
-      <w:r>
-        <w:rPr>
-          <w:b/>
-          <w:bCs/>
-        </w:rPr>
-        <w:t>logs</w:t>
-      </w:r>
-      <w:r>
-        <w:t xml:space="preserve"> for </w:t>
-      </w:r>
-      <w:r>
-        <w:rPr>
-          <w:b/>
-          <w:bCs/>
-        </w:rPr>
-        <w:t>suspicious</w:t>
-      </w:r>
-      <w:r>
-        <w:t xml:space="preserve"> </w:t>
-      </w:r>
-      <w:r>
-        <w:rPr>
-          <w:b/>
-          <w:bCs/>
-        </w:rPr>
-        <w:t>traffic</w:t>
-      </w:r>
-      <w:r>
-        <w:t xml:space="preserve">, and that </w:t>
-      </w:r>
-      <w:r>
-        <w:rPr>
-          <w:b/>
-          <w:bCs/>
-        </w:rPr>
-        <w:t>another</w:t>
-      </w:r>
-      <w:r>
-        <w:t xml:space="preserve"> </w:t>
-      </w:r>
-      <w:r>
-        <w:rPr>
-          <w:b/>
-          <w:bCs/>
-        </w:rPr>
-        <w:t>DLL</w:t>
-      </w:r>
-      <w:r>
-        <w:t xml:space="preserve"> (</w:t>
-      </w:r>
-      <w:r>
-        <w:rPr>
-          <w:i/>
-          <w:iCs/>
-        </w:rPr>
-        <w:t>Mail system</w:t>
-      </w:r>
-      <w:r>
-        <w:rPr>
-          <w:i/>
-          <w:iCs/>
-        </w:rPr>
-        <w:t xml:space="preserve"> </w:t>
-      </w:r>
-      <w:r>
-        <w:rPr>
-          <w:i/>
-          <w:iCs/>
-        </w:rPr>
-        <w:t>DLL</w:t>
-      </w:r>
-      <w:r>
-        <w:t xml:space="preserve">) might be </w:t>
-      </w:r>
-      <w:r>
-        <w:rPr>
-          <w:b/>
-          <w:bCs/>
-        </w:rPr>
-        <w:t>associated</w:t>
-      </w:r>
-      <w:r>
-        <w:t xml:space="preserve"> with this </w:t>
-      </w:r>
-      <w:proofErr w:type="gramStart"/>
-      <w:r>
-        <w:t xml:space="preserve">particular </w:t>
-      </w:r>
-      <w:r>
-        <w:rPr>
-          <w:b/>
-          <w:bCs/>
-        </w:rPr>
-        <w:t>malware</w:t>
-      </w:r>
-      <w:proofErr w:type="gramEnd"/>
-      <w:r>
-        <w:t>. Note that the missing</w:t>
-      </w:r>
-      <w:r>
-        <w:t xml:space="preserve"> </w:t>
-      </w:r>
-      <w:r>
-        <w:t>DLL itself is not necessarily malicious; malware often uses legitimate libraries</w:t>
-      </w:r>
-      <w:r>
-        <w:t xml:space="preserve"> </w:t>
-      </w:r>
-      <w:r>
-        <w:t>and DLLs to further its goals.</w:t>
-      </w:r>
-      <w:bookmarkStart w:id="0" w:name="_GoBack"/>
-      <w:bookmarkEnd w:id="0"/>
+        <w:t>. Note that the missing DLL itself is not necessarily malicious; malware often uses legitimate libraries and DLLs to further its goals.</w:t>
+      </w:r>
     </w:p>
     <w:p/>
     <w:p/>
     <w:sectPr>
       <w:headerReference w:type="default" r:id="rId12"/>
-      <w:footerReference w:type="default" r:id="rId13"/>
       <w:pgSz w:w="11906" w:h="16838"/>
       <w:pgMar w:top="1440" w:right="1440" w:bottom="1440" w:left="1440" w:header="708" w:footer="708" w:gutter="0"/>
       <w:cols w:space="708"/>
@@ -8751,50 +8489,6 @@
     </w:p>
   </w:endnote>
 </w:endnotes>
-</file>
-
-<file path=word/footer1.xml><?xml version="1.0" encoding="utf-8"?>
-<w:ftr xmlns:wpc="http://schemas.microsoft.com/office/word/2010/wordprocessingCanvas" xmlns:cx="http://schemas.microsoft.com/office/drawing/2014/chartex" xmlns:cx1="http://schemas.microsoft.com/office/drawing/2015/9/8/chartex" xmlns:cx2="http://schemas.microsoft.com/office/drawing/2015/10/21/chartex" xmlns:cx3="http://schemas.microsoft.com/office/drawing/2016/5/9/chartex" xmlns:cx4="http://schemas.microsoft.com/office/drawing/2016/5/10/chartex" xmlns:cx5="http://schemas.microsoft.com/office/drawing/2016/5/11/chartex" xmlns:cx6="http://schemas.microsoft.com/office/drawing/2016/5/12/chartex" xmlns:cx7="http://schemas.microsoft.com/office/drawing/2016/5/13/chartex" xmlns:cx8="http://schemas.microsoft.com/office/drawing/2016/5/14/chartex" xmlns:mc="http://schemas.openxmlformats.org/markup-compatibility/2006" xmlns:aink="http://schemas.microsoft.com/office/drawing/2016/ink" xmlns:am3d="http://schemas.microsoft.com/office/drawing/2017/model3d" xmlns:o="urn:schemas-microsoft-com:office:office" xmlns:r="http://schemas.openxmlformats.org/officeDocument/2006/relationships" xmlns:m="http://schemas.openxmlformats.org/officeDocument/2006/math" xmlns:v="urn:schemas-microsoft-com:vml" xmlns:wp14="http://schemas.microsoft.com/office/word/2010/wordprocessingDrawing" xmlns:wp="http://schemas.openxmlformats.org/drawingml/2006/wordprocessingDrawing" xmlns:w10="urn:schemas-microsoft-com:office:word" xmlns:w="http://schemas.openxmlformats.org/wordprocessingml/2006/main" xmlns:w14="http://schemas.microsoft.com/office/word/2010/wordml" xmlns:w15="http://schemas.microsoft.com/office/word/2012/wordml" xmlns:w16cid="http://schemas.microsoft.com/office/word/2016/wordml/cid" xmlns:w16se="http://schemas.microsoft.com/office/word/2015/wordml/symex" xmlns:wpg="http://schemas.microsoft.com/office/word/2010/wordprocessingGroup" xmlns:wpi="http://schemas.microsoft.com/office/word/2010/wordprocessingInk" xmlns:wne="http://schemas.microsoft.com/office/word/2006/wordml" xmlns:wps="http://schemas.microsoft.com/office/word/2010/wordprocessingShape" mc:Ignorable="w14 w15 w16se w16cid wp14">
-  <w:p>
-    <w:pPr>
-      <w:pStyle w:val="Footer"/>
-    </w:pPr>
-    <w:r>
-      <w:t xml:space="preserve">Module </w:t>
-    </w:r>
-    <w:r>
-      <w:rPr>
-        <w:rFonts w:cstheme="minorHAnsi"/>
-      </w:rPr>
-      <w:t>Leader</w:t>
-    </w:r>
-    <w:r>
-      <w:rPr>
-        <w:rFonts w:cstheme="minorHAnsi"/>
-      </w:rPr>
-      <w:softHyphen/>
-      <w:t xml:space="preserve">: </w:t>
-    </w:r>
-    <w:r>
-      <w:rPr>
-        <w:rFonts w:cstheme="minorHAnsi"/>
-        <w:color w:val="323130"/>
-        <w:shd w:val="clear" w:color="auto" w:fill="FFFFFF"/>
-      </w:rPr>
-      <w:t xml:space="preserve">George </w:t>
-    </w:r>
-    <w:proofErr w:type="spellStart"/>
-    <w:r>
-      <w:rPr>
-        <w:rFonts w:cstheme="minorHAnsi"/>
-        <w:color w:val="323130"/>
-        <w:shd w:val="clear" w:color="auto" w:fill="FFFFFF"/>
-      </w:rPr>
-      <w:t>Theodorakopoulos</w:t>
-    </w:r>
-    <w:proofErr w:type="spellEnd"/>
-  </w:p>
-</w:ftr>
 </file>
 
 <file path=word/footnotes.xml><?xml version="1.0" encoding="utf-8"?>
@@ -9549,6 +9243,7 @@
   <w:style w:type="character" w:default="1" w:styleId="DefaultParagraphFont">
     <w:name w:val="Default Paragraph Font"/>
     <w:uiPriority w:val="1"/>
+    <w:semiHidden/>
     <w:unhideWhenUsed/>
   </w:style>
   <w:style w:type="table" w:default="1" w:styleId="TableNormal">

</xml_diff>